<commit_message>
CAH, Modèles KNN, GLM et prédictions avec sous-ensembles
</commit_message>
<xml_diff>
--- a/Conference_abstract.docx
+++ b/Conference_abstract.docx
@@ -40,6 +40,34 @@
       </w:hyperlink>
     </w:p>
     <w:p/>
+    <w:p/>
+    <w:p>
+      <w:pPr>
+        <w:rPr>
+          <w:lang w:val="en-US"/>
+        </w:rPr>
+      </w:pPr>
+      <w:proofErr w:type="gramStart"/>
+      <w:r>
+        <w:rPr>
+          <w:lang w:val="en-US"/>
+        </w:rPr>
+        <w:t>Perspectives :</w:t>
+      </w:r>
+      <w:proofErr w:type="gramEnd"/>
+      <w:r>
+        <w:rPr>
+          <w:lang w:val="en-US"/>
+        </w:rPr>
+        <w:t xml:space="preserve"> Deep Learning (multi-layer Pe</w:t>
+      </w:r>
+      <w:r>
+        <w:rPr>
+          <w:lang w:val="en-US"/>
+        </w:rPr>
+        <w:t>rceptron = MLP)</w:t>
+      </w:r>
+    </w:p>
     <w:sectPr>
       <w:pgSz w:w="11900" w:h="16840"/>
       <w:pgMar w:top="1417" w:right="1417" w:bottom="1417" w:left="1417" w:header="708" w:footer="708" w:gutter="0"/>

</xml_diff>